<commit_message>
Finished Chapter 2 Labs
</commit_message>
<xml_diff>
--- a/chapter01/your_turn1/personal_portfolio_plan.docx
+++ b/chapter01/your_turn1/personal_portfolio_plan.docx
@@ -1,168 +1,318 @@
 
 <file path=word/document.xml><?xml version="1.0" encoding="utf-8"?>
-<w:document xmlns:wpc="http://schemas.microsoft.com/office/word/2010/wordprocessingCanvas" xmlns:cx="http://schemas.microsoft.com/office/drawing/2014/chartex" xmlns:cx1="http://schemas.microsoft.com/office/drawing/2015/9/8/chartex" xmlns:cx2="http://schemas.microsoft.com/office/drawing/2015/10/21/chartex" xmlns:cx3="http://schemas.microsoft.com/office/drawing/2016/5/9/chartex" xmlns:cx4="http://schemas.microsoft.com/office/drawing/2016/5/10/chartex" xmlns:cx5="http://schemas.microsoft.com/office/drawing/2016/5/11/chartex" xmlns:cx6="http://schemas.microsoft.com/office/drawing/2016/5/12/chartex" xmlns:cx7="http://schemas.microsoft.com/office/drawing/2016/5/13/chartex" xmlns:cx8="http://schemas.microsoft.com/office/drawing/2016/5/14/chartex" xmlns:mc="http://schemas.openxmlformats.org/markup-compatibility/2006" xmlns:aink="http://schemas.microsoft.com/office/drawing/2016/ink" xmlns:am3d="http://schemas.microsoft.com/office/drawing/2017/model3d" xmlns:o="urn:schemas-microsoft-com:office:office" xmlns:r="http://schemas.openxmlformats.org/officeDocument/2006/relationships" xmlns:m="http://schemas.openxmlformats.org/officeDocument/2006/math" xmlns:v="urn:schemas-microsoft-com:vml" xmlns:wp14="http://schemas.microsoft.com/office/word/2010/wordprocessingDrawing" xmlns:wp="http://schemas.openxmlformats.org/drawingml/2006/wordprocessingDrawing" xmlns:w10="urn:schemas-microsoft-com:office:word" xmlns:w="http://schemas.openxmlformats.org/wordprocessingml/2006/main" xmlns:w14="http://schemas.microsoft.com/office/word/2010/wordml" xmlns:w15="http://schemas.microsoft.com/office/word/2012/wordml" xmlns:w16cid="http://schemas.microsoft.com/office/word/2016/wordml/cid" xmlns:w16se="http://schemas.microsoft.com/office/word/2015/wordml/symex" xmlns:wpg="http://schemas.microsoft.com/office/word/2010/wordprocessingGroup" xmlns:wpi="http://schemas.microsoft.com/office/word/2010/wordprocessingInk" xmlns:wne="http://schemas.microsoft.com/office/word/2006/wordml" xmlns:wps="http://schemas.microsoft.com/office/word/2010/wordprocessingShape" mc:Ignorable="w14 w15 w16se w16cid wp14">
+<w:document xmlns:o="urn:schemas-microsoft-com:office:office" xmlns:r="http://schemas.openxmlformats.org/officeDocument/2006/relationships" xmlns:v="urn:schemas-microsoft-com:vml" xmlns:w="http://schemas.openxmlformats.org/wordprocessingml/2006/main" xmlns:w10="urn:schemas-microsoft-com:office:word" xmlns:wp="http://schemas.openxmlformats.org/drawingml/2006/wordprocessingDrawing" xmlns:wps="http://schemas.microsoft.com/office/word/2010/wordprocessingShape" xmlns:wpg="http://schemas.microsoft.com/office/word/2010/wordprocessingGroup" xmlns:mc="http://schemas.openxmlformats.org/markup-compatibility/2006" xmlns:wp14="http://schemas.microsoft.com/office/word/2010/wordprocessingDrawing" xmlns:w14="http://schemas.microsoft.com/office/word/2010/wordml" mc:Ignorable="w14 wp14">
   <w:body>
     <w:p>
       <w:pPr>
         <w:pStyle w:val="Title"/>
-      </w:pPr>
-      <w:r>
-        <w:t>Personal Portfolio</w:t>
-      </w:r>
-      <w:r>
-        <w:t xml:space="preserve"> </w:t>
-      </w:r>
-      <w:r>
-        <w:t xml:space="preserve">Website </w:t>
-      </w:r>
-      <w:r>
-        <w:t>Plan</w:t>
-      </w:r>
-    </w:p>
-    <w:p/>
+        <w:rPr/>
+      </w:pPr>
+      <w:r>
+        <w:rPr/>
+        <w:t>Personal Portfolio Website Plan</w:t>
+      </w:r>
+    </w:p>
+    <w:p>
+      <w:pPr>
+        <w:pStyle w:val="Normal"/>
+        <w:rPr/>
+      </w:pPr>
+      <w:r>
+        <w:rPr/>
+      </w:r>
+    </w:p>
     <w:p>
       <w:pPr>
         <w:pStyle w:val="Heading1"/>
-      </w:pPr>
-      <w:r>
-        <w:t>Your Name</w:t>
-      </w:r>
-      <w:r>
-        <w:t>:</w:t>
-      </w:r>
-    </w:p>
-    <w:p/>
+        <w:rPr/>
+      </w:pPr>
+      <w:r>
+        <w:rPr/>
+        <w:t xml:space="preserve">Your Name: </w:t>
+      </w:r>
+      <w:r>
+        <w:rPr/>
+        <w:t>Drea Cologgi</w:t>
+      </w:r>
+    </w:p>
+    <w:p>
+      <w:pPr>
+        <w:pStyle w:val="Normal"/>
+        <w:rPr/>
+      </w:pPr>
+      <w:r>
+        <w:rPr/>
+      </w:r>
+    </w:p>
     <w:p>
       <w:pPr>
         <w:pStyle w:val="Heading1"/>
-      </w:pPr>
-      <w:r>
+        <w:rPr/>
+      </w:pPr>
+      <w:r>
+        <w:rPr/>
         <w:t>Ideas for your website</w:t>
       </w:r>
     </w:p>
     <w:p>
-      <w:r>
-        <w:t xml:space="preserve">Determine how </w:t>
-      </w:r>
-      <w:r>
-        <w:t>you will use your personal portfolio website to showcase your skills</w:t>
-      </w:r>
-      <w:r>
-        <w:t>.</w:t>
-      </w:r>
-    </w:p>
-    <w:p>
-      <w:r>
-        <w:t>Idea 1:</w:t>
-      </w:r>
-    </w:p>
-    <w:p/>
-    <w:p>
-      <w:r>
+      <w:pPr>
+        <w:pStyle w:val="Normal"/>
+        <w:rPr/>
+      </w:pPr>
+      <w:r>
+        <w:rPr/>
+        <w:t>Determine how you will use your personal portfolio website to showcase your skills.</w:t>
+      </w:r>
+    </w:p>
+    <w:p>
+      <w:pPr>
+        <w:pStyle w:val="Normal"/>
+        <w:rPr/>
+      </w:pPr>
+      <w:r>
+        <w:rPr/>
+        <w:t xml:space="preserve">Idea 1: </w:t>
+      </w:r>
+      <w:r>
+        <w:rPr/>
+        <w:t xml:space="preserve">Portfolio that showcases work.  Plan should include room to scale up for marketing business offerings, rates etc. </w:t>
+      </w:r>
+    </w:p>
+    <w:p>
+      <w:pPr>
+        <w:pStyle w:val="Normal"/>
+        <w:rPr/>
+      </w:pPr>
+      <w:r>
+        <w:rPr/>
+      </w:r>
+    </w:p>
+    <w:p>
+      <w:pPr>
+        <w:pStyle w:val="Normal"/>
+        <w:rPr/>
+      </w:pPr>
+      <w:r>
+        <w:rPr/>
         <w:t>Idea 2:</w:t>
       </w:r>
     </w:p>
-    <w:p/>
-    <w:p>
-      <w:r>
+    <w:p>
+      <w:pPr>
+        <w:pStyle w:val="Normal"/>
+        <w:rPr/>
+      </w:pPr>
+      <w:r>
+        <w:rPr/>
+      </w:r>
+    </w:p>
+    <w:p>
+      <w:pPr>
+        <w:pStyle w:val="Normal"/>
+        <w:rPr/>
+      </w:pPr>
+      <w:r>
+        <w:rPr/>
         <w:t xml:space="preserve">Idea 3: </w:t>
       </w:r>
     </w:p>
-    <w:p/>
-    <w:p>
-      <w:r>
-        <w:t>Idea 4</w:t>
-      </w:r>
-      <w:r>
-        <w:t>:</w:t>
-      </w:r>
-    </w:p>
-    <w:p/>
-    <w:p>
-      <w:r>
+    <w:p>
+      <w:pPr>
+        <w:pStyle w:val="Normal"/>
+        <w:rPr/>
+      </w:pPr>
+      <w:r>
+        <w:rPr/>
+      </w:r>
+    </w:p>
+    <w:p>
+      <w:pPr>
+        <w:pStyle w:val="Normal"/>
+        <w:rPr/>
+      </w:pPr>
+      <w:r>
+        <w:rPr/>
+        <w:t>Idea 4:</w:t>
+      </w:r>
+    </w:p>
+    <w:p>
+      <w:pPr>
+        <w:pStyle w:val="Normal"/>
+        <w:rPr/>
+      </w:pPr>
+      <w:r>
+        <w:rPr/>
+      </w:r>
+    </w:p>
+    <w:p>
+      <w:pPr>
+        <w:pStyle w:val="Normal"/>
+        <w:rPr/>
+      </w:pPr>
+      <w:r>
+        <w:rPr/>
         <w:t>Idea 5:</w:t>
       </w:r>
     </w:p>
     <w:p>
       <w:pPr>
-        <w:spacing w:line="240" w:lineRule="auto"/>
-      </w:pPr>
-    </w:p>
-    <w:p>
-      <w:pPr>
-        <w:spacing w:line="240" w:lineRule="auto"/>
-      </w:pPr>
-    </w:p>
-    <w:p>
-      <w:pPr>
-        <w:spacing w:line="240" w:lineRule="auto"/>
-      </w:pPr>
-    </w:p>
-    <w:p>
-      <w:pPr>
-        <w:spacing w:line="240" w:lineRule="auto"/>
-      </w:pPr>
-    </w:p>
-    <w:p>
-      <w:pPr>
-        <w:spacing w:line="240" w:lineRule="auto"/>
-      </w:pPr>
-    </w:p>
-    <w:p>
-      <w:pPr>
-        <w:spacing w:line="240" w:lineRule="auto"/>
-      </w:pPr>
-    </w:p>
-    <w:p>
-      <w:pPr>
-        <w:spacing w:line="240" w:lineRule="auto"/>
-      </w:pPr>
+        <w:pStyle w:val="Normal"/>
+        <w:spacing w:lineRule="auto" w:line="240"/>
+        <w:rPr/>
+      </w:pPr>
+      <w:r>
+        <w:rPr/>
+      </w:r>
+    </w:p>
+    <w:p>
+      <w:pPr>
+        <w:pStyle w:val="Normal"/>
+        <w:spacing w:lineRule="auto" w:line="240"/>
+        <w:rPr/>
+      </w:pPr>
+      <w:r>
+        <w:rPr/>
+      </w:r>
+    </w:p>
+    <w:p>
+      <w:pPr>
+        <w:pStyle w:val="Normal"/>
+        <w:spacing w:lineRule="auto" w:line="240"/>
+        <w:rPr/>
+      </w:pPr>
+      <w:r>
+        <w:rPr/>
+      </w:r>
+    </w:p>
+    <w:p>
+      <w:pPr>
+        <w:pStyle w:val="Normal"/>
+        <w:spacing w:lineRule="auto" w:line="240"/>
+        <w:rPr/>
+      </w:pPr>
+      <w:r>
+        <w:rPr/>
+      </w:r>
+    </w:p>
+    <w:p>
+      <w:pPr>
+        <w:pStyle w:val="Normal"/>
+        <w:spacing w:lineRule="auto" w:line="240"/>
+        <w:rPr/>
+      </w:pPr>
+      <w:r>
+        <w:rPr/>
+      </w:r>
+    </w:p>
+    <w:p>
+      <w:pPr>
+        <w:pStyle w:val="Normal"/>
+        <w:spacing w:lineRule="auto" w:line="240"/>
+        <w:rPr/>
+      </w:pPr>
+      <w:r>
+        <w:rPr/>
+      </w:r>
+    </w:p>
+    <w:p>
+      <w:pPr>
+        <w:pStyle w:val="Normal"/>
+        <w:spacing w:lineRule="auto" w:line="240"/>
+        <w:rPr/>
+      </w:pPr>
+      <w:r>
+        <w:rPr/>
+      </w:r>
     </w:p>
     <w:p>
       <w:pPr>
         <w:pStyle w:val="Heading1"/>
-      </w:pPr>
-      <w:r>
-        <w:lastRenderedPageBreak/>
+        <w:rPr/>
+      </w:pPr>
+      <w:r>
+        <w:rPr/>
         <w:t>Website Plan</w:t>
       </w:r>
     </w:p>
     <w:tbl>
       <w:tblPr>
         <w:tblStyle w:val="GridTable5Dark-Accent1"/>
-        <w:tblW w:w="0" w:type="auto"/>
-        <w:tblLook w:val="04A0" w:firstRow="1" w:lastRow="0" w:firstColumn="1" w:lastColumn="0" w:noHBand="0" w:noVBand="1"/>
+        <w:tblW w:w="14390" w:type="dxa"/>
+        <w:jc w:val="left"/>
+        <w:tblInd w:w="0" w:type="dxa"/>
+        <w:shd w:fill="DEEAF6" w:val="clear"/>
+        <w:tblCellMar>
+          <w:top w:w="0" w:type="dxa"/>
+          <w:left w:w="108" w:type="dxa"/>
+          <w:bottom w:w="0" w:type="dxa"/>
+          <w:right w:w="108" w:type="dxa"/>
+        </w:tblCellMar>
+        <w:tblLook w:val="04a0" w:noHBand="0" w:noVBand="1" w:firstColumn="1" w:lastRow="0" w:lastColumn="0" w:firstRow="1"/>
       </w:tblPr>
       <w:tblGrid>
-        <w:gridCol w:w="2065"/>
-        <w:gridCol w:w="3600"/>
+        <w:gridCol w:w="2064"/>
+        <w:gridCol w:w="3601"/>
         <w:gridCol w:w="8725"/>
       </w:tblGrid>
       <w:tr>
         <w:trPr>
+          <w:trHeight w:val="576" w:hRule="atLeast"/>
           <w:cnfStyle w:val="100000000000" w:firstRow="1" w:lastRow="0" w:firstColumn="0" w:lastColumn="0" w:oddVBand="0" w:evenVBand="0" w:oddHBand="0" w:evenHBand="0" w:firstRowFirstColumn="0" w:firstRowLastColumn="0" w:lastRowFirstColumn="0" w:lastRowLastColumn="0"/>
-          <w:trHeight w:val="576"/>
         </w:trPr>
         <w:tc>
           <w:tcPr>
+            <w:tcW w:w="2064" w:type="dxa"/>
             <w:cnfStyle w:val="001000000000" w:firstRow="0" w:lastRow="0" w:firstColumn="1" w:lastColumn="0" w:oddVBand="0" w:evenVBand="0" w:oddHBand="0" w:evenHBand="0" w:firstRowFirstColumn="0" w:firstRowLastColumn="0" w:lastRowFirstColumn="0" w:lastRowLastColumn="0"/>
-            <w:tcW w:w="2065" w:type="dxa"/>
+            <w:tcBorders/>
+            <w:shd w:color="auto" w:fill="5B9BD5" w:themeFill="accent1" w:val="clear"/>
           </w:tcPr>
           <w:p>
+            <w:pPr>
+              <w:pStyle w:val="Normal"/>
+              <w:spacing w:lineRule="auto" w:line="240" w:before="0" w:after="0"/>
+              <w:rPr>
+                <w:b/>
+                <w:b/>
+                <w:bCs/>
+                <w:color w:val="FFFFFF" w:themeColor="background1"/>
+              </w:rPr>
+            </w:pPr>
             <w:r>
+              <w:rPr>
+                <w:b/>
+                <w:bCs/>
+                <w:color w:val="FFFFFF" w:themeColor="background1"/>
+              </w:rPr>
               <w:t>Topic</w:t>
             </w:r>
           </w:p>
         </w:tc>
         <w:tc>
           <w:tcPr>
-            <w:tcW w:w="3600" w:type="dxa"/>
+            <w:tcW w:w="3601" w:type="dxa"/>
+            <w:tcBorders>
+              <w:bottom w:val="nil"/>
+            </w:tcBorders>
+            <w:shd w:color="auto" w:fill="5B9BD5" w:themeFill="accent1" w:val="clear"/>
           </w:tcPr>
           <w:p>
             <w:pPr>
+              <w:pStyle w:val="Normal"/>
+              <w:spacing w:lineRule="auto" w:line="240" w:before="0" w:after="0"/>
               <w:cnfStyle w:val="100000000000" w:firstRow="1" w:lastRow="0" w:firstColumn="0" w:lastColumn="0" w:oddVBand="0" w:evenVBand="0" w:oddHBand="0" w:evenHBand="0" w:firstRowFirstColumn="0" w:firstRowLastColumn="0" w:lastRowFirstColumn="0" w:lastRowLastColumn="0"/>
+              <w:rPr>
+                <w:b/>
+                <w:b/>
+                <w:bCs/>
+                <w:color w:val="FFFFFF" w:themeColor="background1"/>
+              </w:rPr>
             </w:pPr>
             <w:r>
+              <w:rPr>
+                <w:b/>
+                <w:bCs/>
+                <w:color w:val="FFFFFF" w:themeColor="background1"/>
+              </w:rPr>
               <w:t>Questions</w:t>
             </w:r>
           </w:p>
@@ -170,12 +320,29 @@
         <w:tc>
           <w:tcPr>
             <w:tcW w:w="8725" w:type="dxa"/>
+            <w:tcBorders>
+              <w:bottom w:val="nil"/>
+            </w:tcBorders>
+            <w:shd w:color="auto" w:fill="5B9BD5" w:themeFill="accent1" w:val="clear"/>
           </w:tcPr>
           <w:p>
             <w:pPr>
+              <w:pStyle w:val="Normal"/>
+              <w:spacing w:lineRule="auto" w:line="240" w:before="0" w:after="0"/>
               <w:cnfStyle w:val="100000000000" w:firstRow="1" w:lastRow="0" w:firstColumn="0" w:lastColumn="0" w:oddVBand="0" w:evenVBand="0" w:oddHBand="0" w:evenHBand="0" w:firstRowFirstColumn="0" w:firstRowLastColumn="0" w:lastRowFirstColumn="0" w:lastRowLastColumn="0"/>
+              <w:rPr>
+                <w:b/>
+                <w:b/>
+                <w:bCs/>
+                <w:color w:val="FFFFFF" w:themeColor="background1"/>
+              </w:rPr>
             </w:pPr>
             <w:r>
+              <w:rPr>
+                <w:b/>
+                <w:bCs/>
+                <w:color w:val="FFFFFF" w:themeColor="background1"/>
+              </w:rPr>
               <w:t>Answers</w:t>
             </w:r>
           </w:p>
@@ -183,29 +350,54 @@
       </w:tr>
       <w:tr>
         <w:trPr>
+          <w:trHeight w:val="576" w:hRule="atLeast"/>
           <w:cnfStyle w:val="000000100000" w:firstRow="0" w:lastRow="0" w:firstColumn="0" w:lastColumn="0" w:oddVBand="0" w:evenVBand="0" w:oddHBand="1" w:evenHBand="0" w:firstRowFirstColumn="0" w:firstRowLastColumn="0" w:lastRowFirstColumn="0" w:lastRowLastColumn="0"/>
-          <w:trHeight w:val="576"/>
         </w:trPr>
         <w:tc>
           <w:tcPr>
+            <w:tcW w:w="2064" w:type="dxa"/>
             <w:cnfStyle w:val="001000000000" w:firstRow="0" w:lastRow="0" w:firstColumn="1" w:lastColumn="0" w:oddVBand="0" w:evenVBand="0" w:oddHBand="0" w:evenHBand="0" w:firstRowFirstColumn="0" w:firstRowLastColumn="0" w:lastRowFirstColumn="0" w:lastRowLastColumn="0"/>
-            <w:tcW w:w="2065" w:type="dxa"/>
+            <w:tcBorders>
+              <w:right w:val="nil"/>
+            </w:tcBorders>
+            <w:shd w:color="auto" w:fill="5B9BD5" w:themeFill="accent1" w:val="clear"/>
           </w:tcPr>
           <w:p>
+            <w:pPr>
+              <w:pStyle w:val="Normal"/>
+              <w:spacing w:lineRule="auto" w:line="240" w:before="0" w:after="0"/>
+              <w:rPr>
+                <w:b/>
+                <w:b/>
+                <w:bCs/>
+                <w:color w:val="FFFFFF" w:themeColor="background1"/>
+              </w:rPr>
+            </w:pPr>
             <w:r>
+              <w:rPr>
+                <w:b/>
+                <w:bCs/>
+                <w:color w:val="FFFFFF" w:themeColor="background1"/>
+              </w:rPr>
               <w:t>Purpose of Website</w:t>
             </w:r>
           </w:p>
         </w:tc>
         <w:tc>
           <w:tcPr>
-            <w:tcW w:w="3600" w:type="dxa"/>
+            <w:tcW w:w="3601" w:type="dxa"/>
+            <w:tcBorders/>
+            <w:shd w:color="auto" w:fill="BDD6EE" w:themeFill="accent1" w:themeFillTint="66" w:val="clear"/>
           </w:tcPr>
           <w:p>
             <w:pPr>
+              <w:pStyle w:val="Normal"/>
+              <w:spacing w:lineRule="auto" w:line="240" w:before="0" w:after="0"/>
               <w:cnfStyle w:val="000000100000" w:firstRow="0" w:lastRow="0" w:firstColumn="0" w:lastColumn="0" w:oddVBand="0" w:evenVBand="0" w:oddHBand="1" w:evenHBand="0" w:firstRowFirstColumn="0" w:firstRowLastColumn="0" w:lastRowFirstColumn="0" w:lastRowLastColumn="0"/>
+              <w:rPr/>
             </w:pPr>
             <w:r>
+              <w:rPr/>
               <w:t>What is the purpose and goal of the website?</w:t>
             </w:r>
           </w:p>
@@ -213,38 +405,72 @@
         <w:tc>
           <w:tcPr>
             <w:tcW w:w="8725" w:type="dxa"/>
+            <w:tcBorders/>
+            <w:shd w:color="auto" w:fill="BDD6EE" w:themeFill="accent1" w:themeFillTint="66" w:val="clear"/>
           </w:tcPr>
           <w:p>
             <w:pPr>
+              <w:pStyle w:val="Normal"/>
+              <w:spacing w:lineRule="auto" w:line="240" w:before="0" w:after="0"/>
               <w:cnfStyle w:val="000000100000" w:firstRow="0" w:lastRow="0" w:firstColumn="0" w:lastColumn="0" w:oddVBand="0" w:evenVBand="0" w:oddHBand="1" w:evenHBand="0" w:firstRowFirstColumn="0" w:firstRowLastColumn="0" w:lastRowFirstColumn="0" w:lastRowLastColumn="0"/>
+              <w:rPr/>
             </w:pPr>
+            <w:r>
+              <w:rPr/>
+              <w:t>Serve as an extension of my CV and showcase tangible work I have completed in my field of design, emphasizing Instructional Design work</w:t>
+            </w:r>
           </w:p>
         </w:tc>
       </w:tr>
       <w:tr>
         <w:trPr>
-          <w:trHeight w:val="576"/>
+          <w:trHeight w:val="576" w:hRule="atLeast"/>
         </w:trPr>
         <w:tc>
           <w:tcPr>
+            <w:tcW w:w="2064" w:type="dxa"/>
             <w:cnfStyle w:val="001000000000" w:firstRow="0" w:lastRow="0" w:firstColumn="1" w:lastColumn="0" w:oddVBand="0" w:evenVBand="0" w:oddHBand="0" w:evenHBand="0" w:firstRowFirstColumn="0" w:firstRowLastColumn="0" w:lastRowFirstColumn="0" w:lastRowLastColumn="0"/>
-            <w:tcW w:w="2065" w:type="dxa"/>
+            <w:tcBorders>
+              <w:right w:val="nil"/>
+            </w:tcBorders>
+            <w:shd w:color="auto" w:fill="5B9BD5" w:themeFill="accent1" w:val="clear"/>
           </w:tcPr>
           <w:p>
+            <w:pPr>
+              <w:pStyle w:val="Normal"/>
+              <w:spacing w:lineRule="auto" w:line="240" w:before="0" w:after="0"/>
+              <w:rPr>
+                <w:b/>
+                <w:b/>
+                <w:bCs/>
+                <w:color w:val="FFFFFF" w:themeColor="background1"/>
+              </w:rPr>
+            </w:pPr>
             <w:r>
+              <w:rPr>
+                <w:b/>
+                <w:bCs/>
+                <w:color w:val="FFFFFF" w:themeColor="background1"/>
+              </w:rPr>
               <w:t>Target Audience</w:t>
             </w:r>
           </w:p>
         </w:tc>
         <w:tc>
           <w:tcPr>
-            <w:tcW w:w="3600" w:type="dxa"/>
+            <w:tcW w:w="3601" w:type="dxa"/>
+            <w:tcBorders/>
+            <w:shd w:color="auto" w:fill="DEEAF6" w:themeFill="accent1" w:themeFillTint="33" w:val="clear"/>
           </w:tcPr>
           <w:p>
             <w:pPr>
+              <w:pStyle w:val="Normal"/>
+              <w:spacing w:lineRule="auto" w:line="240" w:before="0" w:after="0"/>
               <w:cnfStyle w:val="000000000000" w:firstRow="0" w:lastRow="0" w:firstColumn="0" w:lastColumn="0" w:oddVBand="0" w:evenVBand="0" w:oddHBand="0" w:evenHBand="0" w:firstRowFirstColumn="0" w:firstRowLastColumn="0" w:lastRowFirstColumn="0" w:lastRowLastColumn="0"/>
+              <w:rPr/>
             </w:pPr>
             <w:r>
+              <w:rPr/>
               <w:t>Describe the target audience (age, gender, demographics)</w:t>
             </w:r>
           </w:p>
@@ -252,39 +478,73 @@
         <w:tc>
           <w:tcPr>
             <w:tcW w:w="8725" w:type="dxa"/>
+            <w:tcBorders/>
+            <w:shd w:color="auto" w:fill="DEEAF6" w:themeFill="accent1" w:themeFillTint="33" w:val="clear"/>
           </w:tcPr>
           <w:p>
             <w:pPr>
+              <w:pStyle w:val="Normal"/>
+              <w:spacing w:lineRule="auto" w:line="240" w:before="0" w:after="0"/>
               <w:cnfStyle w:val="000000000000" w:firstRow="0" w:lastRow="0" w:firstColumn="0" w:lastColumn="0" w:oddVBand="0" w:evenVBand="0" w:oddHBand="0" w:evenHBand="0" w:firstRowFirstColumn="0" w:firstRowLastColumn="0" w:lastRowFirstColumn="0" w:lastRowLastColumn="0"/>
+              <w:rPr/>
             </w:pPr>
+            <w:r>
+              <w:rPr/>
+              <w:t>Employers of all genders. Stakeholders, SMEs who are likely older than me but also peers that could be similar age and background.</w:t>
+            </w:r>
           </w:p>
         </w:tc>
       </w:tr>
       <w:tr>
         <w:trPr>
+          <w:trHeight w:val="576" w:hRule="atLeast"/>
           <w:cnfStyle w:val="000000100000" w:firstRow="0" w:lastRow="0" w:firstColumn="0" w:lastColumn="0" w:oddVBand="0" w:evenVBand="0" w:oddHBand="1" w:evenHBand="0" w:firstRowFirstColumn="0" w:firstRowLastColumn="0" w:lastRowFirstColumn="0" w:lastRowLastColumn="0"/>
-          <w:trHeight w:val="576"/>
         </w:trPr>
         <w:tc>
           <w:tcPr>
+            <w:tcW w:w="2064" w:type="dxa"/>
             <w:cnfStyle w:val="001000000000" w:firstRow="0" w:lastRow="0" w:firstColumn="1" w:lastColumn="0" w:oddVBand="0" w:evenVBand="0" w:oddHBand="0" w:evenHBand="0" w:firstRowFirstColumn="0" w:firstRowLastColumn="0" w:lastRowFirstColumn="0" w:lastRowLastColumn="0"/>
-            <w:tcW w:w="2065" w:type="dxa"/>
+            <w:tcBorders>
+              <w:right w:val="nil"/>
+            </w:tcBorders>
+            <w:shd w:color="auto" w:fill="5B9BD5" w:themeFill="accent1" w:val="clear"/>
           </w:tcPr>
           <w:p>
+            <w:pPr>
+              <w:pStyle w:val="Normal"/>
+              <w:spacing w:lineRule="auto" w:line="240" w:before="0" w:after="0"/>
+              <w:rPr>
+                <w:b/>
+                <w:b/>
+                <w:bCs/>
+                <w:color w:val="FFFFFF" w:themeColor="background1"/>
+              </w:rPr>
+            </w:pPr>
             <w:r>
+              <w:rPr>
+                <w:b/>
+                <w:bCs/>
+                <w:color w:val="FFFFFF" w:themeColor="background1"/>
+              </w:rPr>
               <w:t>Graphics</w:t>
             </w:r>
           </w:p>
         </w:tc>
         <w:tc>
           <w:tcPr>
-            <w:tcW w:w="3600" w:type="dxa"/>
+            <w:tcW w:w="3601" w:type="dxa"/>
+            <w:tcBorders/>
+            <w:shd w:color="auto" w:fill="BDD6EE" w:themeFill="accent1" w:themeFillTint="66" w:val="clear"/>
           </w:tcPr>
           <w:p>
             <w:pPr>
+              <w:pStyle w:val="Normal"/>
+              <w:spacing w:lineRule="auto" w:line="240" w:before="0" w:after="0"/>
               <w:cnfStyle w:val="000000100000" w:firstRow="0" w:lastRow="0" w:firstColumn="0" w:lastColumn="0" w:oddVBand="0" w:evenVBand="0" w:oddHBand="1" w:evenHBand="0" w:firstRowFirstColumn="0" w:firstRowLastColumn="0" w:lastRowFirstColumn="0" w:lastRowLastColumn="0"/>
+              <w:rPr/>
             </w:pPr>
             <w:r>
+              <w:rPr/>
               <w:t>What graphics will you use on the website?</w:t>
             </w:r>
           </w:p>
@@ -292,38 +552,72 @@
         <w:tc>
           <w:tcPr>
             <w:tcW w:w="8725" w:type="dxa"/>
+            <w:tcBorders/>
+            <w:shd w:color="auto" w:fill="BDD6EE" w:themeFill="accent1" w:themeFillTint="66" w:val="clear"/>
           </w:tcPr>
           <w:p>
             <w:pPr>
+              <w:pStyle w:val="Normal"/>
+              <w:spacing w:lineRule="auto" w:line="240" w:before="0" w:after="0"/>
               <w:cnfStyle w:val="000000100000" w:firstRow="0" w:lastRow="0" w:firstColumn="0" w:lastColumn="0" w:oddVBand="0" w:evenVBand="0" w:oddHBand="1" w:evenHBand="0" w:firstRowFirstColumn="0" w:firstRowLastColumn="0" w:lastRowFirstColumn="0" w:lastRowLastColumn="0"/>
+              <w:rPr/>
             </w:pPr>
+            <w:r>
+              <w:rPr/>
+              <w:t>Personal logo. Minimalist treasuremap theme, clear and professional but distinctive enough to be recognizable.</w:t>
+            </w:r>
           </w:p>
         </w:tc>
       </w:tr>
       <w:tr>
         <w:trPr>
-          <w:trHeight w:val="576"/>
+          <w:trHeight w:val="576" w:hRule="atLeast"/>
         </w:trPr>
         <w:tc>
           <w:tcPr>
+            <w:tcW w:w="2064" w:type="dxa"/>
             <w:cnfStyle w:val="001000000000" w:firstRow="0" w:lastRow="0" w:firstColumn="1" w:lastColumn="0" w:oddVBand="0" w:evenVBand="0" w:oddHBand="0" w:evenHBand="0" w:firstRowFirstColumn="0" w:firstRowLastColumn="0" w:lastRowFirstColumn="0" w:lastRowLastColumn="0"/>
-            <w:tcW w:w="2065" w:type="dxa"/>
+            <w:tcBorders>
+              <w:right w:val="nil"/>
+            </w:tcBorders>
+            <w:shd w:color="auto" w:fill="5B9BD5" w:themeFill="accent1" w:val="clear"/>
           </w:tcPr>
           <w:p>
+            <w:pPr>
+              <w:pStyle w:val="Normal"/>
+              <w:spacing w:lineRule="auto" w:line="240" w:before="0" w:after="0"/>
+              <w:rPr>
+                <w:b/>
+                <w:b/>
+                <w:bCs/>
+                <w:color w:val="FFFFFF" w:themeColor="background1"/>
+              </w:rPr>
+            </w:pPr>
             <w:r>
+              <w:rPr>
+                <w:b/>
+                <w:bCs/>
+                <w:color w:val="FFFFFF" w:themeColor="background1"/>
+              </w:rPr>
               <w:t>Color</w:t>
             </w:r>
           </w:p>
         </w:tc>
         <w:tc>
           <w:tcPr>
-            <w:tcW w:w="3600" w:type="dxa"/>
+            <w:tcW w:w="3601" w:type="dxa"/>
+            <w:tcBorders/>
+            <w:shd w:color="auto" w:fill="DEEAF6" w:themeFill="accent1" w:themeFillTint="33" w:val="clear"/>
           </w:tcPr>
           <w:p>
             <w:pPr>
+              <w:pStyle w:val="Normal"/>
+              <w:spacing w:lineRule="auto" w:line="240" w:before="0" w:after="0"/>
               <w:cnfStyle w:val="000000000000" w:firstRow="0" w:lastRow="0" w:firstColumn="0" w:lastColumn="0" w:oddVBand="0" w:evenVBand="0" w:oddHBand="0" w:evenHBand="0" w:firstRowFirstColumn="0" w:firstRowLastColumn="0" w:lastRowFirstColumn="0" w:lastRowLastColumn="0"/>
+              <w:rPr/>
             </w:pPr>
             <w:r>
+              <w:rPr/>
               <w:t>What colors will you use within the site to enhance the purpose and brand?</w:t>
             </w:r>
           </w:p>
@@ -331,39 +625,73 @@
         <w:tc>
           <w:tcPr>
             <w:tcW w:w="8725" w:type="dxa"/>
+            <w:tcBorders/>
+            <w:shd w:color="auto" w:fill="DEEAF6" w:themeFill="accent1" w:themeFillTint="33" w:val="clear"/>
           </w:tcPr>
           <w:p>
             <w:pPr>
+              <w:pStyle w:val="Normal"/>
+              <w:spacing w:lineRule="auto" w:line="240" w:before="0" w:after="0"/>
               <w:cnfStyle w:val="000000000000" w:firstRow="0" w:lastRow="0" w:firstColumn="0" w:lastColumn="0" w:oddVBand="0" w:evenVBand="0" w:oddHBand="0" w:evenHBand="0" w:firstRowFirstColumn="0" w:firstRowLastColumn="0" w:lastRowFirstColumn="0" w:lastRowLastColumn="0"/>
+              <w:rPr/>
             </w:pPr>
+            <w:r>
+              <w:rPr/>
+              <w:t>Red, off black, beige brown. Mimics the colors of  treasure map for audience to discover about me. Also symbolizes the treasure of learning journey.</w:t>
+            </w:r>
           </w:p>
         </w:tc>
       </w:tr>
       <w:tr>
         <w:trPr>
+          <w:trHeight w:val="576" w:hRule="atLeast"/>
           <w:cnfStyle w:val="000000100000" w:firstRow="0" w:lastRow="0" w:firstColumn="0" w:lastColumn="0" w:oddVBand="0" w:evenVBand="0" w:oddHBand="1" w:evenHBand="0" w:firstRowFirstColumn="0" w:firstRowLastColumn="0" w:lastRowFirstColumn="0" w:lastRowLastColumn="0"/>
-          <w:trHeight w:val="576"/>
         </w:trPr>
         <w:tc>
           <w:tcPr>
+            <w:tcW w:w="2064" w:type="dxa"/>
             <w:cnfStyle w:val="001000000000" w:firstRow="0" w:lastRow="0" w:firstColumn="1" w:lastColumn="0" w:oddVBand="0" w:evenVBand="0" w:oddHBand="0" w:evenHBand="0" w:firstRowFirstColumn="0" w:firstRowLastColumn="0" w:lastRowFirstColumn="0" w:lastRowLastColumn="0"/>
-            <w:tcW w:w="2065" w:type="dxa"/>
+            <w:tcBorders>
+              <w:right w:val="nil"/>
+            </w:tcBorders>
+            <w:shd w:color="auto" w:fill="5B9BD5" w:themeFill="accent1" w:val="clear"/>
           </w:tcPr>
           <w:p>
+            <w:pPr>
+              <w:pStyle w:val="Normal"/>
+              <w:spacing w:lineRule="auto" w:line="240" w:before="0" w:after="0"/>
+              <w:rPr>
+                <w:b/>
+                <w:b/>
+                <w:bCs/>
+                <w:color w:val="FFFFFF" w:themeColor="background1"/>
+              </w:rPr>
+            </w:pPr>
             <w:r>
+              <w:rPr>
+                <w:b/>
+                <w:bCs/>
+                <w:color w:val="FFFFFF" w:themeColor="background1"/>
+              </w:rPr>
               <w:t>Accessibility</w:t>
             </w:r>
           </w:p>
         </w:tc>
         <w:tc>
           <w:tcPr>
-            <w:tcW w:w="3600" w:type="dxa"/>
+            <w:tcW w:w="3601" w:type="dxa"/>
+            <w:tcBorders/>
+            <w:shd w:color="auto" w:fill="BDD6EE" w:themeFill="accent1" w:themeFillTint="66" w:val="clear"/>
           </w:tcPr>
           <w:p>
             <w:pPr>
+              <w:pStyle w:val="Normal"/>
+              <w:spacing w:lineRule="auto" w:line="240" w:before="0" w:after="0"/>
               <w:cnfStyle w:val="000000100000" w:firstRow="0" w:lastRow="0" w:firstColumn="0" w:lastColumn="0" w:oddVBand="0" w:evenVBand="0" w:oddHBand="1" w:evenHBand="0" w:firstRowFirstColumn="0" w:firstRowLastColumn="0" w:lastRowFirstColumn="0" w:lastRowLastColumn="0"/>
+              <w:rPr/>
             </w:pPr>
             <w:r>
+              <w:rPr/>
               <w:t>How will the website accommodate people with disabilities?</w:t>
             </w:r>
           </w:p>
@@ -371,38 +699,72 @@
         <w:tc>
           <w:tcPr>
             <w:tcW w:w="8725" w:type="dxa"/>
+            <w:tcBorders/>
+            <w:shd w:color="auto" w:fill="BDD6EE" w:themeFill="accent1" w:themeFillTint="66" w:val="clear"/>
           </w:tcPr>
           <w:p>
             <w:pPr>
+              <w:pStyle w:val="Normal"/>
+              <w:spacing w:lineRule="auto" w:line="240" w:before="0" w:after="0"/>
               <w:cnfStyle w:val="000000100000" w:firstRow="0" w:lastRow="0" w:firstColumn="0" w:lastColumn="0" w:oddVBand="0" w:evenVBand="0" w:oddHBand="1" w:evenHBand="0" w:firstRowFirstColumn="0" w:firstRowLastColumn="0" w:lastRowFirstColumn="0" w:lastRowLastColumn="0"/>
+              <w:rPr/>
             </w:pPr>
+            <w:r>
+              <w:rPr/>
+              <w:t>Need to use common language that speaks to multiple levels and descriptive text to make any visuals clear.</w:t>
+            </w:r>
           </w:p>
         </w:tc>
       </w:tr>
       <w:tr>
         <w:trPr>
-          <w:trHeight w:val="576"/>
+          <w:trHeight w:val="576" w:hRule="atLeast"/>
         </w:trPr>
         <w:tc>
           <w:tcPr>
+            <w:tcW w:w="2064" w:type="dxa"/>
             <w:cnfStyle w:val="001000000000" w:firstRow="0" w:lastRow="0" w:firstColumn="1" w:lastColumn="0" w:oddVBand="0" w:evenVBand="0" w:oddHBand="0" w:evenHBand="0" w:firstRowFirstColumn="0" w:firstRowLastColumn="0" w:lastRowFirstColumn="0" w:lastRowLastColumn="0"/>
-            <w:tcW w:w="2065" w:type="dxa"/>
+            <w:tcBorders>
+              <w:right w:val="nil"/>
+            </w:tcBorders>
+            <w:shd w:color="auto" w:fill="5B9BD5" w:themeFill="accent1" w:val="clear"/>
           </w:tcPr>
           <w:p>
+            <w:pPr>
+              <w:pStyle w:val="Normal"/>
+              <w:spacing w:lineRule="auto" w:line="240" w:before="0" w:after="0"/>
+              <w:rPr>
+                <w:b/>
+                <w:b/>
+                <w:bCs/>
+                <w:color w:val="FFFFFF" w:themeColor="background1"/>
+              </w:rPr>
+            </w:pPr>
             <w:r>
+              <w:rPr>
+                <w:b/>
+                <w:bCs/>
+                <w:color w:val="FFFFFF" w:themeColor="background1"/>
+              </w:rPr>
               <w:t>Project Timeline</w:t>
             </w:r>
           </w:p>
         </w:tc>
         <w:tc>
           <w:tcPr>
-            <w:tcW w:w="3600" w:type="dxa"/>
+            <w:tcW w:w="3601" w:type="dxa"/>
+            <w:tcBorders/>
+            <w:shd w:color="auto" w:fill="DEEAF6" w:themeFill="accent1" w:themeFillTint="33" w:val="clear"/>
           </w:tcPr>
           <w:p>
             <w:pPr>
+              <w:pStyle w:val="Normal"/>
+              <w:spacing w:lineRule="auto" w:line="240" w:before="0" w:after="0"/>
               <w:cnfStyle w:val="000000000000" w:firstRow="0" w:lastRow="0" w:firstColumn="0" w:lastColumn="0" w:oddVBand="0" w:evenVBand="0" w:oddHBand="0" w:evenHBand="0" w:firstRowFirstColumn="0" w:firstRowLastColumn="0" w:lastRowFirstColumn="0" w:lastRowLastColumn="0"/>
+              <w:rPr/>
             </w:pPr>
             <w:r>
+              <w:rPr/>
               <w:t>Identify the project timeline</w:t>
             </w:r>
           </w:p>
@@ -410,37 +772,69 @@
         <w:tc>
           <w:tcPr>
             <w:tcW w:w="8725" w:type="dxa"/>
+            <w:tcBorders/>
+            <w:shd w:color="auto" w:fill="DEEAF6" w:themeFill="accent1" w:themeFillTint="33" w:val="clear"/>
           </w:tcPr>
           <w:p>
             <w:pPr>
+              <w:pStyle w:val="Normal"/>
+              <w:spacing w:lineRule="auto" w:line="240" w:before="0" w:after="0"/>
               <w:cnfStyle w:val="000000000000" w:firstRow="0" w:lastRow="0" w:firstColumn="0" w:lastColumn="0" w:oddVBand="0" w:evenVBand="0" w:oddHBand="0" w:evenHBand="0" w:firstRowFirstColumn="0" w:firstRowLastColumn="0" w:lastRowFirstColumn="0" w:lastRowLastColumn="0"/>
+              <w:rPr/>
             </w:pPr>
+            <w:r>
+              <w:rPr/>
+              <w:t>4-6 months</w:t>
+            </w:r>
           </w:p>
         </w:tc>
       </w:tr>
     </w:tbl>
     <w:p>
       <w:pPr>
-        <w:spacing w:line="240" w:lineRule="auto"/>
-      </w:pPr>
-    </w:p>
-    <w:p>
-      <w:pPr>
-        <w:spacing w:line="240" w:lineRule="auto"/>
-      </w:pPr>
-    </w:p>
-    <w:p>
-      <w:pPr>
-        <w:pStyle w:val="BodyText"/>
-        <w:spacing w:line="240" w:lineRule="auto"/>
+        <w:pStyle w:val="Normal"/>
+        <w:spacing w:lineRule="auto" w:line="240"/>
+        <w:rPr/>
+      </w:pPr>
+      <w:r>
+        <w:rPr/>
+      </w:r>
+    </w:p>
+    <w:p>
+      <w:pPr>
+        <w:pStyle w:val="Normal"/>
+        <w:spacing w:lineRule="auto" w:line="240"/>
+        <w:rPr/>
+      </w:pPr>
+      <w:r>
+        <w:rPr/>
+      </w:r>
+    </w:p>
+    <w:p>
+      <w:pPr>
+        <w:pStyle w:val="TextBody"/>
+        <w:spacing w:lineRule="auto" w:line="240"/>
         <w:rPr>
-          <w:rStyle w:val="x"/>
+          <w:rStyle w:val="X"/>
           <w:rFonts w:ascii="Times-Roman" w:hAnsi="Times-Roman" w:cs="Times-Roman"/>
           <w:szCs w:val="24"/>
         </w:rPr>
       </w:pPr>
-    </w:p>
-    <w:p>
+      <w:r>
+        <w:rPr>
+          <w:rFonts w:cs="Times-Roman" w:ascii="Times-Roman" w:hAnsi="Times-Roman"/>
+          <w:szCs w:val="24"/>
+        </w:rPr>
+      </w:r>
+    </w:p>
+    <w:p>
+      <w:pPr>
+        <w:pStyle w:val="Normal"/>
+        <w:rPr/>
+      </w:pPr>
+      <w:r>
+        <w:rPr/>
+      </w:r>
       <w:r>
         <w:br w:type="page"/>
       </w:r>
@@ -448,35 +842,65 @@
     <w:p>
       <w:pPr>
         <w:pStyle w:val="Heading1"/>
-      </w:pPr>
-      <w:r>
-        <w:lastRenderedPageBreak/>
+        <w:rPr/>
+      </w:pPr>
+      <w:r>
+        <w:rPr/>
         <w:t>Wireframe</w:t>
       </w:r>
     </w:p>
     <w:p>
       <w:pPr>
-        <w:spacing w:line="240" w:lineRule="auto"/>
-      </w:pPr>
-      <w:r>
-        <w:t xml:space="preserve">Sketch the wireframe for </w:t>
-      </w:r>
-      <w:r>
-        <w:t>your</w:t>
+        <w:pStyle w:val="Normal"/>
+        <w:spacing w:lineRule="auto" w:line="240"/>
+        <w:rPr/>
+      </w:pPr>
+      <w:r>
+        <w:rPr/>
+        <w:t>Sketch the wireframe for your</w:t>
       </w:r>
       <w:bookmarkStart w:id="0" w:name="_GoBack"/>
       <w:bookmarkEnd w:id="0"/>
       <w:r>
-        <w:t xml:space="preserve"> home page below</w:t>
-      </w:r>
-      <w:r>
-        <w:t>.</w:t>
-      </w:r>
-    </w:p>
-    <w:p/>
-    <w:p/>
-    <w:p/>
-    <w:p>
+        <w:rPr/>
+        <w:t xml:space="preserve"> home page below.</w:t>
+      </w:r>
+    </w:p>
+    <w:p>
+      <w:pPr>
+        <w:pStyle w:val="Normal"/>
+        <w:rPr/>
+      </w:pPr>
+      <w:r>
+        <w:rPr/>
+      </w:r>
+    </w:p>
+    <w:p>
+      <w:pPr>
+        <w:pStyle w:val="Normal"/>
+        <w:rPr/>
+      </w:pPr>
+      <w:r>
+        <w:rPr/>
+      </w:r>
+    </w:p>
+    <w:p>
+      <w:pPr>
+        <w:pStyle w:val="Normal"/>
+        <w:rPr/>
+      </w:pPr>
+      <w:r>
+        <w:rPr/>
+      </w:r>
+    </w:p>
+    <w:p>
+      <w:pPr>
+        <w:pStyle w:val="Normal"/>
+        <w:rPr/>
+      </w:pPr>
+      <w:r>
+        <w:rPr/>
+      </w:r>
       <w:r>
         <w:br w:type="page"/>
       </w:r>
@@ -484,41 +908,53 @@
     <w:p>
       <w:pPr>
         <w:pStyle w:val="Heading1"/>
-      </w:pPr>
-      <w:r>
-        <w:lastRenderedPageBreak/>
+        <w:rPr/>
+      </w:pPr>
+      <w:r>
+        <w:rPr/>
         <w:t>Site map</w:t>
       </w:r>
     </w:p>
     <w:p>
       <w:pPr>
-        <w:spacing w:line="240" w:lineRule="auto"/>
-      </w:pPr>
-      <w:r>
+        <w:pStyle w:val="Normal"/>
+        <w:spacing w:lineRule="auto" w:line="240"/>
+        <w:rPr/>
+      </w:pPr>
+      <w:r>
+        <w:rPr/>
         <w:t>Create a site map for the website below.</w:t>
       </w:r>
     </w:p>
     <w:p>
       <w:pPr>
-        <w:spacing w:line="240" w:lineRule="auto"/>
-      </w:pPr>
+        <w:pStyle w:val="Normal"/>
+        <w:spacing w:lineRule="auto" w:line="240" w:before="0" w:after="160"/>
+        <w:rPr/>
+      </w:pPr>
+      <w:r>
+        <w:rPr/>
+      </w:r>
     </w:p>
     <w:sectPr>
-      <w:pgSz w:w="15840" w:h="12240" w:orient="landscape"/>
-      <w:pgMar w:top="720" w:right="720" w:bottom="720" w:left="720" w:header="720" w:footer="720" w:gutter="0"/>
-      <w:cols w:space="720"/>
-      <w:docGrid w:linePitch="360"/>
+      <w:type w:val="nextPage"/>
+      <w:pgSz w:orient="landscape" w:w="15840" w:h="12240"/>
+      <w:pgMar w:left="720" w:right="720" w:header="0" w:top="720" w:footer="0" w:bottom="720" w:gutter="0"/>
+      <w:pgNumType w:fmt="decimal"/>
+      <w:formProt w:val="false"/>
+      <w:textDirection w:val="lrTb"/>
+      <w:docGrid w:type="default" w:linePitch="360" w:charSpace="4096"/>
     </w:sectPr>
   </w:body>
 </w:document>
 </file>
 
 <file path=word/styles.xml><?xml version="1.0" encoding="utf-8"?>
-<w:styles xmlns:mc="http://schemas.openxmlformats.org/markup-compatibility/2006" xmlns:r="http://schemas.openxmlformats.org/officeDocument/2006/relationships" xmlns:w="http://schemas.openxmlformats.org/wordprocessingml/2006/main" xmlns:w14="http://schemas.microsoft.com/office/word/2010/wordml" xmlns:w15="http://schemas.microsoft.com/office/word/2012/wordml" xmlns:w16cid="http://schemas.microsoft.com/office/word/2016/wordml/cid" xmlns:w16se="http://schemas.microsoft.com/office/word/2015/wordml/symex" mc:Ignorable="w14 w15 w16se w16cid">
+<w:styles xmlns:w="http://schemas.openxmlformats.org/wordprocessingml/2006/main" xmlns:w14="http://schemas.microsoft.com/office/word/2010/wordml" xmlns:mc="http://schemas.openxmlformats.org/markup-compatibility/2006" mc:Ignorable="w14">
   <w:docDefaults>
     <w:rPrDefault>
       <w:rPr>
-        <w:rFonts w:asciiTheme="minorHAnsi" w:eastAsiaTheme="minorHAnsi" w:hAnsiTheme="minorHAnsi" w:cstheme="minorBidi"/>
+        <w:rFonts w:ascii="Calibri" w:hAnsi="Calibri" w:eastAsia="Calibri" w:cs="" w:asciiTheme="minorHAnsi" w:cstheme="minorBidi" w:eastAsiaTheme="minorHAnsi" w:hAnsiTheme="minorHAnsi"/>
         <w:sz w:val="22"/>
         <w:szCs w:val="22"/>
         <w:lang w:val="en-US" w:eastAsia="en-US" w:bidi="ar-SA"/>
@@ -526,21 +962,21 @@
     </w:rPrDefault>
     <w:pPrDefault>
       <w:pPr>
-        <w:spacing w:after="160" w:line="259" w:lineRule="auto"/>
+        <w:suppressAutoHyphens w:val="true"/>
       </w:pPr>
     </w:pPrDefault>
   </w:docDefaults>
   <w:latentStyles w:defLockedState="0" w:defUIPriority="99" w:defSemiHidden="0" w:defUnhideWhenUsed="0" w:defQFormat="0" w:count="375">
     <w:lsdException w:name="Normal" w:uiPriority="0" w:qFormat="1"/>
     <w:lsdException w:name="heading 1" w:uiPriority="9" w:qFormat="1"/>
-    <w:lsdException w:name="heading 2" w:semiHidden="1" w:uiPriority="9" w:unhideWhenUsed="1" w:qFormat="1"/>
-    <w:lsdException w:name="heading 3" w:semiHidden="1" w:uiPriority="9" w:unhideWhenUsed="1" w:qFormat="1"/>
-    <w:lsdException w:name="heading 4" w:semiHidden="1" w:uiPriority="9" w:unhideWhenUsed="1" w:qFormat="1"/>
-    <w:lsdException w:name="heading 5" w:semiHidden="1" w:uiPriority="9" w:unhideWhenUsed="1" w:qFormat="1"/>
-    <w:lsdException w:name="heading 6" w:semiHidden="1" w:uiPriority="9" w:unhideWhenUsed="1" w:qFormat="1"/>
-    <w:lsdException w:name="heading 7" w:semiHidden="1" w:uiPriority="9" w:unhideWhenUsed="1" w:qFormat="1"/>
-    <w:lsdException w:name="heading 8" w:semiHidden="1" w:uiPriority="9" w:unhideWhenUsed="1" w:qFormat="1"/>
-    <w:lsdException w:name="heading 9" w:semiHidden="1" w:uiPriority="9" w:unhideWhenUsed="1" w:qFormat="1"/>
+    <w:lsdException w:name="heading 2" w:uiPriority="9" w:semiHidden="1" w:unhideWhenUsed="1" w:qFormat="1"/>
+    <w:lsdException w:name="heading 3" w:uiPriority="9" w:semiHidden="1" w:unhideWhenUsed="1" w:qFormat="1"/>
+    <w:lsdException w:name="heading 4" w:uiPriority="9" w:semiHidden="1" w:unhideWhenUsed="1" w:qFormat="1"/>
+    <w:lsdException w:name="heading 5" w:uiPriority="9" w:semiHidden="1" w:unhideWhenUsed="1" w:qFormat="1"/>
+    <w:lsdException w:name="heading 6" w:uiPriority="9" w:semiHidden="1" w:unhideWhenUsed="1" w:qFormat="1"/>
+    <w:lsdException w:name="heading 7" w:uiPriority="9" w:semiHidden="1" w:unhideWhenUsed="1" w:qFormat="1"/>
+    <w:lsdException w:name="heading 8" w:uiPriority="9" w:semiHidden="1" w:unhideWhenUsed="1" w:qFormat="1"/>
+    <w:lsdException w:name="heading 9" w:uiPriority="9" w:semiHidden="1" w:unhideWhenUsed="1" w:qFormat="1"/>
     <w:lsdException w:name="index 1" w:semiHidden="1" w:unhideWhenUsed="1"/>
     <w:lsdException w:name="index 2" w:semiHidden="1" w:unhideWhenUsed="1"/>
     <w:lsdException w:name="index 3" w:semiHidden="1" w:unhideWhenUsed="1"/>
@@ -550,22 +986,22 @@
     <w:lsdException w:name="index 7" w:semiHidden="1" w:unhideWhenUsed="1"/>
     <w:lsdException w:name="index 8" w:semiHidden="1" w:unhideWhenUsed="1"/>
     <w:lsdException w:name="index 9" w:semiHidden="1" w:unhideWhenUsed="1"/>
-    <w:lsdException w:name="toc 1" w:semiHidden="1" w:uiPriority="39" w:unhideWhenUsed="1"/>
-    <w:lsdException w:name="toc 2" w:semiHidden="1" w:uiPriority="39" w:unhideWhenUsed="1"/>
-    <w:lsdException w:name="toc 3" w:semiHidden="1" w:uiPriority="39" w:unhideWhenUsed="1"/>
-    <w:lsdException w:name="toc 4" w:semiHidden="1" w:uiPriority="39" w:unhideWhenUsed="1"/>
-    <w:lsdException w:name="toc 5" w:semiHidden="1" w:uiPriority="39" w:unhideWhenUsed="1"/>
-    <w:lsdException w:name="toc 6" w:semiHidden="1" w:uiPriority="39" w:unhideWhenUsed="1"/>
-    <w:lsdException w:name="toc 7" w:semiHidden="1" w:uiPriority="39" w:unhideWhenUsed="1"/>
-    <w:lsdException w:name="toc 8" w:semiHidden="1" w:uiPriority="39" w:unhideWhenUsed="1"/>
-    <w:lsdException w:name="toc 9" w:semiHidden="1" w:uiPriority="39" w:unhideWhenUsed="1"/>
+    <w:lsdException w:name="toc 1" w:uiPriority="39" w:semiHidden="1" w:unhideWhenUsed="1"/>
+    <w:lsdException w:name="toc 2" w:uiPriority="39" w:semiHidden="1" w:unhideWhenUsed="1"/>
+    <w:lsdException w:name="toc 3" w:uiPriority="39" w:semiHidden="1" w:unhideWhenUsed="1"/>
+    <w:lsdException w:name="toc 4" w:uiPriority="39" w:semiHidden="1" w:unhideWhenUsed="1"/>
+    <w:lsdException w:name="toc 5" w:uiPriority="39" w:semiHidden="1" w:unhideWhenUsed="1"/>
+    <w:lsdException w:name="toc 6" w:uiPriority="39" w:semiHidden="1" w:unhideWhenUsed="1"/>
+    <w:lsdException w:name="toc 7" w:uiPriority="39" w:semiHidden="1" w:unhideWhenUsed="1"/>
+    <w:lsdException w:name="toc 8" w:uiPriority="39" w:semiHidden="1" w:unhideWhenUsed="1"/>
+    <w:lsdException w:name="toc 9" w:uiPriority="39" w:semiHidden="1" w:unhideWhenUsed="1"/>
     <w:lsdException w:name="Normal Indent" w:semiHidden="1" w:unhideWhenUsed="1"/>
     <w:lsdException w:name="footnote text" w:semiHidden="1" w:unhideWhenUsed="1"/>
     <w:lsdException w:name="annotation text" w:semiHidden="1" w:unhideWhenUsed="1"/>
     <w:lsdException w:name="header" w:semiHidden="1" w:unhideWhenUsed="1"/>
     <w:lsdException w:name="footer" w:semiHidden="1" w:unhideWhenUsed="1"/>
     <w:lsdException w:name="index heading" w:semiHidden="1" w:unhideWhenUsed="1"/>
-    <w:lsdException w:name="caption" w:semiHidden="1" w:uiPriority="35" w:unhideWhenUsed="1" w:qFormat="1"/>
+    <w:lsdException w:name="caption" w:uiPriority="35" w:semiHidden="1" w:unhideWhenUsed="1" w:qFormat="1"/>
     <w:lsdException w:name="table of figures" w:semiHidden="1" w:unhideWhenUsed="1"/>
     <w:lsdException w:name="envelope address" w:semiHidden="1" w:unhideWhenUsed="1"/>
     <w:lsdException w:name="envelope return" w:semiHidden="1" w:unhideWhenUsed="1"/>
@@ -596,7 +1032,7 @@
     <w:lsdException w:name="Title" w:uiPriority="10" w:qFormat="1"/>
     <w:lsdException w:name="Closing" w:semiHidden="1" w:unhideWhenUsed="1"/>
     <w:lsdException w:name="Signature" w:semiHidden="1" w:unhideWhenUsed="1"/>
-    <w:lsdException w:name="Default Paragraph Font" w:semiHidden="1" w:uiPriority="1" w:unhideWhenUsed="1"/>
+    <w:lsdException w:name="Default Paragraph Font" w:uiPriority="1" w:semiHidden="1" w:unhideWhenUsed="1"/>
     <w:lsdException w:name="Body Text" w:semiHidden="1" w:unhideWhenUsed="1"/>
     <w:lsdException w:name="Body Text Indent" w:semiHidden="1" w:unhideWhenUsed="1"/>
     <w:lsdException w:name="List Continue" w:semiHidden="1" w:unhideWhenUsed="1"/>
@@ -796,8 +1232,8 @@
     <w:lsdException w:name="Subtle Reference" w:uiPriority="31" w:qFormat="1"/>
     <w:lsdException w:name="Intense Reference" w:uiPriority="32" w:qFormat="1"/>
     <w:lsdException w:name="Book Title" w:uiPriority="33" w:qFormat="1"/>
-    <w:lsdException w:name="Bibliography" w:semiHidden="1" w:uiPriority="37" w:unhideWhenUsed="1"/>
-    <w:lsdException w:name="TOC Heading" w:semiHidden="1" w:uiPriority="39" w:unhideWhenUsed="1" w:qFormat="1"/>
+    <w:lsdException w:name="Bibliography" w:uiPriority="37" w:semiHidden="1" w:unhideWhenUsed="1"/>
+    <w:lsdException w:name="TOC Heading" w:uiPriority="39" w:semiHidden="1" w:unhideWhenUsed="1" w:qFormat="1"/>
     <w:lsdException w:name="Plain Table 1" w:uiPriority="41"/>
     <w:lsdException w:name="Plain Table 2" w:uiPriority="42"/>
     <w:lsdException w:name="Plain Table 3" w:uiPriority="43"/>
@@ -907,58 +1343,282 @@
     <w:lsdException w:name="Hashtag" w:semiHidden="1" w:unhideWhenUsed="1"/>
     <w:lsdException w:name="Unresolved Mention" w:semiHidden="1" w:unhideWhenUsed="1"/>
   </w:latentStyles>
-  <w:style w:type="paragraph" w:default="1" w:styleId="Normal">
+  <w:style w:type="paragraph" w:styleId="Normal" w:default="1">
     <w:name w:val="Normal"/>
     <w:qFormat/>
+    <w:pPr>
+      <w:widowControl/>
+      <w:bidi w:val="0"/>
+      <w:spacing w:lineRule="auto" w:line="259" w:before="0" w:after="160"/>
+      <w:jc w:val="left"/>
+    </w:pPr>
+    <w:rPr>
+      <w:rFonts w:ascii="Calibri" w:hAnsi="Calibri" w:eastAsia="Calibri" w:cs="" w:asciiTheme="minorHAnsi" w:cstheme="minorBidi" w:eastAsiaTheme="minorHAnsi" w:hAnsiTheme="minorHAnsi"/>
+      <w:color w:val="auto"/>
+      <w:kern w:val="0"/>
+      <w:sz w:val="22"/>
+      <w:szCs w:val="22"/>
+      <w:lang w:val="en-US" w:eastAsia="en-US" w:bidi="ar-SA"/>
+    </w:rPr>
   </w:style>
   <w:style w:type="paragraph" w:styleId="Heading1">
-    <w:name w:val="heading 1"/>
+    <w:name w:val="Heading 1"/>
     <w:basedOn w:val="Normal"/>
     <w:next w:val="Normal"/>
     <w:link w:val="Heading1Char"/>
     <w:uiPriority w:val="9"/>
     <w:qFormat/>
-    <w:rsid w:val="00885A8B"/>
+    <w:rsid w:val="00885a8b"/>
     <w:pPr>
-      <w:keepNext/>
+      <w:keepNext w:val="true"/>
       <w:keepLines/>
       <w:spacing w:before="240" w:after="0"/>
       <w:outlineLvl w:val="0"/>
     </w:pPr>
     <w:rPr>
-      <w:rFonts w:asciiTheme="majorHAnsi" w:eastAsiaTheme="majorEastAsia" w:hAnsiTheme="majorHAnsi" w:cstheme="majorBidi"/>
-      <w:color w:val="2E74B5" w:themeColor="accent1" w:themeShade="BF"/>
+      <w:rFonts w:ascii="Calibri Light" w:hAnsi="Calibri Light" w:eastAsia="" w:cs="" w:asciiTheme="majorHAnsi" w:cstheme="majorBidi" w:eastAsiaTheme="majorEastAsia" w:hAnsiTheme="majorHAnsi"/>
+      <w:color w:val="2E74B5" w:themeColor="accent1" w:themeShade="bf"/>
       <w:sz w:val="32"/>
       <w:szCs w:val="32"/>
     </w:rPr>
   </w:style>
   <w:style w:type="paragraph" w:styleId="Heading2">
-    <w:name w:val="heading 2"/>
+    <w:name w:val="Heading 2"/>
     <w:basedOn w:val="Normal"/>
     <w:next w:val="Normal"/>
     <w:link w:val="Heading2Char"/>
     <w:uiPriority w:val="9"/>
     <w:unhideWhenUsed/>
     <w:qFormat/>
-    <w:rsid w:val="00885A8B"/>
+    <w:rsid w:val="00885a8b"/>
     <w:pPr>
-      <w:keepNext/>
+      <w:keepNext w:val="true"/>
       <w:keepLines/>
       <w:spacing w:before="40" w:after="0"/>
       <w:outlineLvl w:val="1"/>
     </w:pPr>
     <w:rPr>
-      <w:rFonts w:asciiTheme="majorHAnsi" w:eastAsiaTheme="majorEastAsia" w:hAnsiTheme="majorHAnsi" w:cstheme="majorBidi"/>
-      <w:color w:val="2E74B5" w:themeColor="accent1" w:themeShade="BF"/>
+      <w:rFonts w:ascii="Calibri Light" w:hAnsi="Calibri Light" w:eastAsia="" w:cs="" w:asciiTheme="majorHAnsi" w:cstheme="majorBidi" w:eastAsiaTheme="majorEastAsia" w:hAnsiTheme="majorHAnsi"/>
+      <w:color w:val="2E74B5" w:themeColor="accent1" w:themeShade="bf"/>
       <w:sz w:val="26"/>
       <w:szCs w:val="26"/>
     </w:rPr>
   </w:style>
-  <w:style w:type="character" w:default="1" w:styleId="DefaultParagraphFont">
+  <w:style w:type="character" w:styleId="DefaultParagraphFont" w:default="1">
     <w:name w:val="Default Paragraph Font"/>
     <w:uiPriority w:val="1"/>
     <w:semiHidden/>
     <w:unhideWhenUsed/>
+    <w:qFormat/>
+    <w:rPr/>
+  </w:style>
+  <w:style w:type="character" w:styleId="X" w:customStyle="1">
+    <w:name w:val="x"/>
+    <w:uiPriority w:val="99"/>
+    <w:qFormat/>
+    <w:rsid w:val="00d838b2"/>
+    <w:rPr>
+      <w:color w:val="000000"/>
+      <w:w w:val="100"/>
+    </w:rPr>
+  </w:style>
+  <w:style w:type="character" w:styleId="BodyTextChar" w:customStyle="1">
+    <w:name w:val="BodyText Char"/>
+    <w:link w:val="BodyText"/>
+    <w:uiPriority w:val="99"/>
+    <w:qFormat/>
+    <w:rsid w:val="00d838b2"/>
+    <w:rPr>
+      <w:rFonts w:ascii="Times New Roman" w:hAnsi="Times New Roman" w:eastAsia="Times New Roman" w:cs="Times New Roman"/>
+      <w:sz w:val="24"/>
+      <w:szCs w:val="20"/>
+    </w:rPr>
+  </w:style>
+  <w:style w:type="character" w:styleId="Heading1Char" w:customStyle="1">
+    <w:name w:val="Heading 1 Char"/>
+    <w:basedOn w:val="DefaultParagraphFont"/>
+    <w:link w:val="Heading1"/>
+    <w:uiPriority w:val="9"/>
+    <w:qFormat/>
+    <w:rsid w:val="00885a8b"/>
+    <w:rPr>
+      <w:rFonts w:ascii="Calibri Light" w:hAnsi="Calibri Light" w:eastAsia="" w:cs="" w:asciiTheme="majorHAnsi" w:cstheme="majorBidi" w:eastAsiaTheme="majorEastAsia" w:hAnsiTheme="majorHAnsi"/>
+      <w:color w:val="2E74B5" w:themeColor="accent1" w:themeShade="bf"/>
+      <w:sz w:val="32"/>
+      <w:szCs w:val="32"/>
+    </w:rPr>
+  </w:style>
+  <w:style w:type="character" w:styleId="Heading2Char" w:customStyle="1">
+    <w:name w:val="Heading 2 Char"/>
+    <w:basedOn w:val="DefaultParagraphFont"/>
+    <w:link w:val="Heading2"/>
+    <w:uiPriority w:val="9"/>
+    <w:qFormat/>
+    <w:rsid w:val="00885a8b"/>
+    <w:rPr>
+      <w:rFonts w:ascii="Calibri Light" w:hAnsi="Calibri Light" w:eastAsia="" w:cs="" w:asciiTheme="majorHAnsi" w:cstheme="majorBidi" w:eastAsiaTheme="majorEastAsia" w:hAnsiTheme="majorHAnsi"/>
+      <w:color w:val="2E74B5" w:themeColor="accent1" w:themeShade="bf"/>
+      <w:sz w:val="26"/>
+      <w:szCs w:val="26"/>
+    </w:rPr>
+  </w:style>
+  <w:style w:type="character" w:styleId="InternetLink">
+    <w:name w:val="Hyperlink"/>
+    <w:basedOn w:val="DefaultParagraphFont"/>
+    <w:uiPriority w:val="99"/>
+    <w:unhideWhenUsed/>
+    <w:rsid w:val="00c84980"/>
+    <w:rPr>
+      <w:color w:val="0563C1" w:themeColor="hyperlink"/>
+      <w:u w:val="single"/>
+    </w:rPr>
+  </w:style>
+  <w:style w:type="character" w:styleId="TitleChar" w:customStyle="1">
+    <w:name w:val="Title Char"/>
+    <w:basedOn w:val="DefaultParagraphFont"/>
+    <w:link w:val="Title"/>
+    <w:uiPriority w:val="10"/>
+    <w:qFormat/>
+    <w:rsid w:val="00da725a"/>
+    <w:rPr>
+      <w:rFonts w:ascii="Calibri Light" w:hAnsi="Calibri Light" w:eastAsia="" w:cs="" w:asciiTheme="majorHAnsi" w:cstheme="majorBidi" w:eastAsiaTheme="majorEastAsia" w:hAnsiTheme="majorHAnsi"/>
+      <w:spacing w:val="-10"/>
+      <w:kern w:val="2"/>
+      <w:sz w:val="56"/>
+      <w:szCs w:val="56"/>
+    </w:rPr>
+  </w:style>
+  <w:style w:type="character" w:styleId="BalloonTextChar" w:customStyle="1">
+    <w:name w:val="Balloon Text Char"/>
+    <w:basedOn w:val="DefaultParagraphFont"/>
+    <w:link w:val="BalloonText"/>
+    <w:uiPriority w:val="99"/>
+    <w:semiHidden/>
+    <w:qFormat/>
+    <w:rsid w:val="006264dc"/>
+    <w:rPr>
+      <w:rFonts w:ascii="Segoe UI" w:hAnsi="Segoe UI" w:cs="Segoe UI"/>
+      <w:sz w:val="18"/>
+      <w:szCs w:val="18"/>
+    </w:rPr>
+  </w:style>
+  <w:style w:type="paragraph" w:styleId="Heading">
+    <w:name w:val="Heading"/>
+    <w:basedOn w:val="Normal"/>
+    <w:next w:val="TextBody"/>
+    <w:qFormat/>
+    <w:pPr>
+      <w:keepNext w:val="true"/>
+      <w:spacing w:before="240" w:after="120"/>
+    </w:pPr>
+    <w:rPr>
+      <w:rFonts w:ascii="Liberation Sans" w:hAnsi="Liberation Sans" w:eastAsia="Noto Sans CJK SC" w:cs="Lohit Devanagari"/>
+      <w:sz w:val="28"/>
+      <w:szCs w:val="28"/>
+    </w:rPr>
+  </w:style>
+  <w:style w:type="paragraph" w:styleId="TextBody" w:customStyle="1">
+    <w:name w:val="Body Text"/>
+    <w:link w:val="BodyTextChar"/>
+    <w:uiPriority w:val="99"/>
+    <w:rsid w:val="00d838b2"/>
+    <w:pPr>
+      <w:widowControl/>
+      <w:overflowPunct w:val="true"/>
+      <w:bidi w:val="0"/>
+      <w:spacing w:lineRule="auto" w:line="480" w:before="0" w:after="0"/>
+      <w:ind w:firstLine="720"/>
+      <w:jc w:val="left"/>
+      <w:textAlignment w:val="baseline"/>
+    </w:pPr>
+    <w:rPr>
+      <w:rFonts w:ascii="Times New Roman" w:hAnsi="Times New Roman" w:eastAsia="Times New Roman" w:cs="Times New Roman"/>
+      <w:color w:val="auto"/>
+      <w:kern w:val="0"/>
+      <w:sz w:val="24"/>
+      <w:szCs w:val="20"/>
+      <w:lang w:val="en-US" w:eastAsia="en-US" w:bidi="ar-SA"/>
+    </w:rPr>
+  </w:style>
+  <w:style w:type="paragraph" w:styleId="List">
+    <w:name w:val="List"/>
+    <w:basedOn w:val="TextBody"/>
+    <w:pPr/>
+    <w:rPr>
+      <w:rFonts w:cs="Lohit Devanagari"/>
+    </w:rPr>
+  </w:style>
+  <w:style w:type="paragraph" w:styleId="Caption">
+    <w:name w:val="Caption"/>
+    <w:basedOn w:val="Normal"/>
+    <w:qFormat/>
+    <w:pPr>
+      <w:suppressLineNumbers/>
+      <w:spacing w:before="120" w:after="120"/>
+    </w:pPr>
+    <w:rPr>
+      <w:rFonts w:cs="Lohit Devanagari"/>
+      <w:i/>
+      <w:iCs/>
+      <w:sz w:val="24"/>
+      <w:szCs w:val="24"/>
+    </w:rPr>
+  </w:style>
+  <w:style w:type="paragraph" w:styleId="Index">
+    <w:name w:val="Index"/>
+    <w:basedOn w:val="Normal"/>
+    <w:qFormat/>
+    <w:pPr>
+      <w:suppressLineNumbers/>
+    </w:pPr>
+    <w:rPr>
+      <w:rFonts w:cs="Lohit Devanagari"/>
+    </w:rPr>
+  </w:style>
+  <w:style w:type="paragraph" w:styleId="Title">
+    <w:name w:val="Title"/>
+    <w:basedOn w:val="Normal"/>
+    <w:next w:val="Normal"/>
+    <w:link w:val="TitleChar"/>
+    <w:uiPriority w:val="10"/>
+    <w:qFormat/>
+    <w:rsid w:val="00da725a"/>
+    <w:pPr>
+      <w:spacing w:lineRule="auto" w:line="240" w:before="0" w:after="0"/>
+      <w:contextualSpacing/>
+    </w:pPr>
+    <w:rPr>
+      <w:rFonts w:ascii="Calibri Light" w:hAnsi="Calibri Light" w:eastAsia="" w:cs="" w:asciiTheme="majorHAnsi" w:cstheme="majorBidi" w:eastAsiaTheme="majorEastAsia" w:hAnsiTheme="majorHAnsi"/>
+      <w:spacing w:val="-10"/>
+      <w:kern w:val="2"/>
+      <w:sz w:val="56"/>
+      <w:szCs w:val="56"/>
+    </w:rPr>
+  </w:style>
+  <w:style w:type="paragraph" w:styleId="BalloonText">
+    <w:name w:val="Balloon Text"/>
+    <w:basedOn w:val="Normal"/>
+    <w:link w:val="BalloonTextChar"/>
+    <w:uiPriority w:val="99"/>
+    <w:semiHidden/>
+    <w:unhideWhenUsed/>
+    <w:qFormat/>
+    <w:rsid w:val="006264dc"/>
+    <w:pPr>
+      <w:spacing w:lineRule="auto" w:line="240" w:before="0" w:after="0"/>
+    </w:pPr>
+    <w:rPr>
+      <w:rFonts w:ascii="Segoe UI" w:hAnsi="Segoe UI" w:cs="Segoe UI"/>
+      <w:sz w:val="18"/>
+      <w:szCs w:val="18"/>
+    </w:rPr>
+  </w:style>
+  <w:style w:type="numbering" w:styleId="NoList" w:default="1">
+    <w:name w:val="No List"/>
+    <w:uiPriority w:val="99"/>
+    <w:semiHidden/>
+    <w:unhideWhenUsed/>
+    <w:qFormat/>
   </w:style>
   <w:style w:type="table" w:default="1" w:styleId="TableNormal">
     <w:name w:val="Normal Table"/>
@@ -975,152 +1635,34 @@
       </w:tblCellMar>
     </w:tblPr>
   </w:style>
-  <w:style w:type="numbering" w:default="1" w:styleId="NoList">
-    <w:name w:val="No List"/>
-    <w:uiPriority w:val="99"/>
-    <w:semiHidden/>
-    <w:unhideWhenUsed/>
-  </w:style>
-  <w:style w:type="character" w:customStyle="1" w:styleId="x">
-    <w:name w:val="x"/>
-    <w:uiPriority w:val="99"/>
-    <w:rsid w:val="00D838B2"/>
-    <w:rPr>
-      <w:color w:val="000000"/>
-      <w:w w:val="100"/>
-    </w:rPr>
-  </w:style>
-  <w:style w:type="paragraph" w:customStyle="1" w:styleId="BodyText">
-    <w:name w:val="BodyText"/>
-    <w:link w:val="BodyTextChar"/>
-    <w:uiPriority w:val="99"/>
-    <w:rsid w:val="00D838B2"/>
-    <w:pPr>
-      <w:overflowPunct w:val="0"/>
-      <w:autoSpaceDE w:val="0"/>
-      <w:autoSpaceDN w:val="0"/>
-      <w:adjustRightInd w:val="0"/>
-      <w:spacing w:after="0" w:line="480" w:lineRule="auto"/>
-      <w:ind w:firstLine="720"/>
-      <w:textAlignment w:val="baseline"/>
-    </w:pPr>
-    <w:rPr>
-      <w:rFonts w:ascii="Times New Roman" w:eastAsia="Times New Roman" w:hAnsi="Times New Roman" w:cs="Times New Roman"/>
-      <w:sz w:val="24"/>
-      <w:szCs w:val="20"/>
-    </w:rPr>
-  </w:style>
-  <w:style w:type="character" w:customStyle="1" w:styleId="BodyTextChar">
-    <w:name w:val="BodyText Char"/>
-    <w:link w:val="BodyText"/>
-    <w:uiPriority w:val="99"/>
-    <w:rsid w:val="00D838B2"/>
-    <w:rPr>
-      <w:rFonts w:ascii="Times New Roman" w:eastAsia="Times New Roman" w:hAnsi="Times New Roman" w:cs="Times New Roman"/>
-      <w:sz w:val="24"/>
-      <w:szCs w:val="20"/>
-    </w:rPr>
-  </w:style>
   <w:style w:type="table" w:styleId="TableGrid">
     <w:name w:val="Table Grid"/>
     <w:basedOn w:val="TableNormal"/>
     <w:uiPriority w:val="39"/>
-    <w:rsid w:val="00D838B2"/>
+    <w:rsid w:val="00d838b2"/>
     <w:pPr>
       <w:spacing w:after="0" w:line="240" w:lineRule="auto"/>
     </w:pPr>
     <w:rPr>
-      <w:rFonts w:ascii="Times New Roman" w:eastAsia="Times New Roman" w:hAnsi="Times New Roman" w:cs="Times New Roman"/>
       <w:sz w:val="20"/>
       <w:szCs w:val="20"/>
     </w:rPr>
     <w:tblPr>
       <w:tblBorders>
-        <w:top w:val="single" w:sz="4" w:space="0" w:color="auto"/>
-        <w:left w:val="single" w:sz="4" w:space="0" w:color="auto"/>
-        <w:bottom w:val="single" w:sz="4" w:space="0" w:color="auto"/>
-        <w:right w:val="single" w:sz="4" w:space="0" w:color="auto"/>
-        <w:insideH w:val="single" w:sz="4" w:space="0" w:color="auto"/>
-        <w:insideV w:val="single" w:sz="4" w:space="0" w:color="auto"/>
+        <w:top w:val="single" w:color="auto" w:sz="4" w:space="0"/>
+        <w:left w:val="single" w:color="auto" w:sz="4" w:space="0"/>
+        <w:bottom w:val="single" w:color="auto" w:sz="4" w:space="0"/>
+        <w:right w:val="single" w:color="auto" w:sz="4" w:space="0"/>
+        <w:insideH w:val="single" w:color="auto" w:sz="4" w:space="0"/>
+        <w:insideV w:val="single" w:color="auto" w:sz="4" w:space="0"/>
       </w:tblBorders>
     </w:tblPr>
-  </w:style>
-  <w:style w:type="character" w:customStyle="1" w:styleId="Heading1Char">
-    <w:name w:val="Heading 1 Char"/>
-    <w:basedOn w:val="DefaultParagraphFont"/>
-    <w:link w:val="Heading1"/>
-    <w:uiPriority w:val="9"/>
-    <w:rsid w:val="00885A8B"/>
-    <w:rPr>
-      <w:rFonts w:asciiTheme="majorHAnsi" w:eastAsiaTheme="majorEastAsia" w:hAnsiTheme="majorHAnsi" w:cstheme="majorBidi"/>
-      <w:color w:val="2E74B5" w:themeColor="accent1" w:themeShade="BF"/>
-      <w:sz w:val="32"/>
-      <w:szCs w:val="32"/>
-    </w:rPr>
-  </w:style>
-  <w:style w:type="character" w:customStyle="1" w:styleId="Heading2Char">
-    <w:name w:val="Heading 2 Char"/>
-    <w:basedOn w:val="DefaultParagraphFont"/>
-    <w:link w:val="Heading2"/>
-    <w:uiPriority w:val="9"/>
-    <w:rsid w:val="00885A8B"/>
-    <w:rPr>
-      <w:rFonts w:asciiTheme="majorHAnsi" w:eastAsiaTheme="majorEastAsia" w:hAnsiTheme="majorHAnsi" w:cstheme="majorBidi"/>
-      <w:color w:val="2E74B5" w:themeColor="accent1" w:themeShade="BF"/>
-      <w:sz w:val="26"/>
-      <w:szCs w:val="26"/>
-    </w:rPr>
-  </w:style>
-  <w:style w:type="character" w:styleId="Hyperlink">
-    <w:name w:val="Hyperlink"/>
-    <w:basedOn w:val="DefaultParagraphFont"/>
-    <w:uiPriority w:val="99"/>
-    <w:unhideWhenUsed/>
-    <w:rsid w:val="00C84980"/>
-    <w:rPr>
-      <w:color w:val="0563C1" w:themeColor="hyperlink"/>
-      <w:u w:val="single"/>
-    </w:rPr>
-  </w:style>
-  <w:style w:type="paragraph" w:styleId="Title">
-    <w:name w:val="Title"/>
-    <w:basedOn w:val="Normal"/>
-    <w:next w:val="Normal"/>
-    <w:link w:val="TitleChar"/>
-    <w:uiPriority w:val="10"/>
-    <w:qFormat/>
-    <w:rsid w:val="00DA725A"/>
-    <w:pPr>
-      <w:spacing w:after="0" w:line="240" w:lineRule="auto"/>
-      <w:contextualSpacing/>
-    </w:pPr>
-    <w:rPr>
-      <w:rFonts w:asciiTheme="majorHAnsi" w:eastAsiaTheme="majorEastAsia" w:hAnsiTheme="majorHAnsi" w:cstheme="majorBidi"/>
-      <w:spacing w:val="-10"/>
-      <w:kern w:val="28"/>
-      <w:sz w:val="56"/>
-      <w:szCs w:val="56"/>
-    </w:rPr>
-  </w:style>
-  <w:style w:type="character" w:customStyle="1" w:styleId="TitleChar">
-    <w:name w:val="Title Char"/>
-    <w:basedOn w:val="DefaultParagraphFont"/>
-    <w:link w:val="Title"/>
-    <w:uiPriority w:val="10"/>
-    <w:rsid w:val="00DA725A"/>
-    <w:rPr>
-      <w:rFonts w:asciiTheme="majorHAnsi" w:eastAsiaTheme="majorEastAsia" w:hAnsiTheme="majorHAnsi" w:cstheme="majorBidi"/>
-      <w:spacing w:val="-10"/>
-      <w:kern w:val="28"/>
-      <w:sz w:val="56"/>
-      <w:szCs w:val="56"/>
-    </w:rPr>
   </w:style>
   <w:style w:type="table" w:styleId="GridTable5Dark-Accent1">
     <w:name w:val="Grid Table 5 Dark Accent 1"/>
     <w:basedOn w:val="TableNormal"/>
     <w:uiPriority w:val="50"/>
-    <w:rsid w:val="00534B5F"/>
+    <w:rsid w:val="00534b5f"/>
     <w:pPr>
       <w:spacing w:after="0" w:line="240" w:lineRule="auto"/>
     </w:pPr>
@@ -1128,12 +1670,12 @@
       <w:tblStyleRowBandSize w:val="1"/>
       <w:tblStyleColBandSize w:val="1"/>
       <w:tblBorders>
-        <w:top w:val="single" w:sz="4" w:space="0" w:color="FFFFFF" w:themeColor="background1"/>
-        <w:left w:val="single" w:sz="4" w:space="0" w:color="FFFFFF" w:themeColor="background1"/>
-        <w:bottom w:val="single" w:sz="4" w:space="0" w:color="FFFFFF" w:themeColor="background1"/>
-        <w:right w:val="single" w:sz="4" w:space="0" w:color="FFFFFF" w:themeColor="background1"/>
-        <w:insideH w:val="single" w:sz="4" w:space="0" w:color="FFFFFF" w:themeColor="background1"/>
-        <w:insideV w:val="single" w:sz="4" w:space="0" w:color="FFFFFF" w:themeColor="background1"/>
+        <w:top w:val="single" w:color="FFFFFF" w:themeColor="background1" w:sz="4" w:space="0"/>
+        <w:left w:val="single" w:color="FFFFFF" w:themeColor="background1" w:sz="4" w:space="0"/>
+        <w:bottom w:val="single" w:color="FFFFFF" w:themeColor="background1" w:sz="4" w:space="0"/>
+        <w:right w:val="single" w:color="FFFFFF" w:themeColor="background1" w:sz="4" w:space="0"/>
+        <w:insideH w:val="single" w:color="FFFFFF" w:themeColor="background1" w:sz="4" w:space="0"/>
+        <w:insideV w:val="single" w:color="FFFFFF" w:themeColor="background1" w:sz="4" w:space="0"/>
       </w:tblBorders>
     </w:tblPr>
     <w:tcPr>
@@ -1148,9 +1690,9 @@
       <w:tblPr/>
       <w:tcPr>
         <w:tcBorders>
-          <w:top w:val="single" w:sz="4" w:space="0" w:color="FFFFFF" w:themeColor="background1"/>
-          <w:left w:val="single" w:sz="4" w:space="0" w:color="FFFFFF" w:themeColor="background1"/>
-          <w:right w:val="single" w:sz="4" w:space="0" w:color="FFFFFF" w:themeColor="background1"/>
+          <w:top w:val="single" w:color="FFFFFF" w:themeColor="background1" w:sz="4" w:space="0"/>
+          <w:left w:val="single" w:color="FFFFFF" w:themeColor="background1" w:sz="4" w:space="0"/>
+          <w:right w:val="single" w:color="FFFFFF" w:themeColor="background1" w:sz="4" w:space="0"/>
           <w:insideH w:val="nil"/>
           <w:insideV w:val="nil"/>
         </w:tcBorders>
@@ -1166,9 +1708,9 @@
       <w:tblPr/>
       <w:tcPr>
         <w:tcBorders>
-          <w:left w:val="single" w:sz="4" w:space="0" w:color="FFFFFF" w:themeColor="background1"/>
-          <w:bottom w:val="single" w:sz="4" w:space="0" w:color="FFFFFF" w:themeColor="background1"/>
-          <w:right w:val="single" w:sz="4" w:space="0" w:color="FFFFFF" w:themeColor="background1"/>
+          <w:left w:val="single" w:color="FFFFFF" w:themeColor="background1" w:sz="4" w:space="0"/>
+          <w:bottom w:val="single" w:color="FFFFFF" w:themeColor="background1" w:sz="4" w:space="0"/>
+          <w:right w:val="single" w:color="FFFFFF" w:themeColor="background1" w:sz="4" w:space="0"/>
           <w:insideH w:val="nil"/>
           <w:insideV w:val="nil"/>
         </w:tcBorders>
@@ -1184,9 +1726,9 @@
       <w:tblPr/>
       <w:tcPr>
         <w:tcBorders>
-          <w:top w:val="single" w:sz="4" w:space="0" w:color="FFFFFF" w:themeColor="background1"/>
-          <w:left w:val="single" w:sz="4" w:space="0" w:color="FFFFFF" w:themeColor="background1"/>
-          <w:bottom w:val="single" w:sz="4" w:space="0" w:color="FFFFFF" w:themeColor="background1"/>
+          <w:top w:val="single" w:color="FFFFFF" w:themeColor="background1" w:sz="4" w:space="0"/>
+          <w:left w:val="single" w:color="FFFFFF" w:themeColor="background1" w:sz="4" w:space="0"/>
+          <w:bottom w:val="single" w:color="FFFFFF" w:themeColor="background1" w:sz="4" w:space="0"/>
           <w:insideV w:val="nil"/>
         </w:tcBorders>
         <w:shd w:val="clear" w:color="auto" w:fill="5B9BD5" w:themeFill="accent1"/>
@@ -1201,9 +1743,9 @@
       <w:tblPr/>
       <w:tcPr>
         <w:tcBorders>
-          <w:top w:val="single" w:sz="4" w:space="0" w:color="FFFFFF" w:themeColor="background1"/>
-          <w:bottom w:val="single" w:sz="4" w:space="0" w:color="FFFFFF" w:themeColor="background1"/>
-          <w:right w:val="single" w:sz="4" w:space="0" w:color="FFFFFF" w:themeColor="background1"/>
+          <w:top w:val="single" w:color="FFFFFF" w:themeColor="background1" w:sz="4" w:space="0"/>
+          <w:bottom w:val="single" w:color="FFFFFF" w:themeColor="background1" w:sz="4" w:space="0"/>
+          <w:right w:val="single" w:color="FFFFFF" w:themeColor="background1" w:sz="4" w:space="0"/>
           <w:insideV w:val="nil"/>
         </w:tcBorders>
         <w:shd w:val="clear" w:color="auto" w:fill="5B9BD5" w:themeFill="accent1"/>
@@ -1221,36 +1763,6 @@
         <w:shd w:val="clear" w:color="auto" w:fill="BDD6EE" w:themeFill="accent1" w:themeFillTint="66"/>
       </w:tcPr>
     </w:tblStylePr>
-  </w:style>
-  <w:style w:type="paragraph" w:styleId="BalloonText">
-    <w:name w:val="Balloon Text"/>
-    <w:basedOn w:val="Normal"/>
-    <w:link w:val="BalloonTextChar"/>
-    <w:uiPriority w:val="99"/>
-    <w:semiHidden/>
-    <w:unhideWhenUsed/>
-    <w:rsid w:val="006264DC"/>
-    <w:pPr>
-      <w:spacing w:after="0" w:line="240" w:lineRule="auto"/>
-    </w:pPr>
-    <w:rPr>
-      <w:rFonts w:ascii="Segoe UI" w:hAnsi="Segoe UI" w:cs="Segoe UI"/>
-      <w:sz w:val="18"/>
-      <w:szCs w:val="18"/>
-    </w:rPr>
-  </w:style>
-  <w:style w:type="character" w:customStyle="1" w:styleId="BalloonTextChar">
-    <w:name w:val="Balloon Text Char"/>
-    <w:basedOn w:val="DefaultParagraphFont"/>
-    <w:link w:val="BalloonText"/>
-    <w:uiPriority w:val="99"/>
-    <w:semiHidden/>
-    <w:rsid w:val="006264DC"/>
-    <w:rPr>
-      <w:rFonts w:ascii="Segoe UI" w:hAnsi="Segoe UI" w:cs="Segoe UI"/>
-      <w:sz w:val="18"/>
-      <w:szCs w:val="18"/>
-    </w:rPr>
   </w:style>
 </w:styles>
 </file>

</xml_diff>